<commit_message>
Finished application and added some Sequence Diagrams
</commit_message>
<xml_diff>
--- a/Phase 1/ModelFunctional.docx
+++ b/Phase 1/ModelFunctional.docx
@@ -9013,7 +9013,14 @@
                 <w:sz w:val="24"/>
                 <w:szCs w:val="24"/>
               </w:rPr>
-              <w:t>The Manager starts creating an account.</w:t>
+              <w:t>A staff member</w:t>
+            </w:r>
+            <w:r>
+              <w:rPr>
+                <w:sz w:val="24"/>
+                <w:szCs w:val="24"/>
+              </w:rPr>
+              <w:t xml:space="preserve"> starts creating an account.</w:t>
             </w:r>
           </w:p>
         </w:tc>
@@ -9063,7 +9070,14 @@
                 <w:sz w:val="24"/>
                 <w:szCs w:val="24"/>
               </w:rPr>
-              <w:t xml:space="preserve">The </w:t>
+              <w:t>The application is opened or t</w:t>
+            </w:r>
+            <w:r>
+              <w:rPr>
+                <w:sz w:val="24"/>
+                <w:szCs w:val="24"/>
+              </w:rPr>
+              <w:t xml:space="preserve">he </w:t>
             </w:r>
             <w:r>
               <w:rPr>
@@ -9213,7 +9227,14 @@
                 <w:sz w:val="24"/>
                 <w:szCs w:val="24"/>
               </w:rPr>
-              <w:t xml:space="preserve">The manager chooses to create </w:t>
+              <w:t>A staff member</w:t>
+            </w:r>
+            <w:r>
+              <w:rPr>
+                <w:sz w:val="24"/>
+                <w:szCs w:val="24"/>
+              </w:rPr>
+              <w:t xml:space="preserve"> chooses to create </w:t>
             </w:r>
             <w:r>
               <w:rPr>
@@ -9247,7 +9268,21 @@
                 <w:sz w:val="24"/>
                 <w:szCs w:val="24"/>
               </w:rPr>
-              <w:t>The system prompts the Manager with a form to create the account.</w:t>
+              <w:t xml:space="preserve">The system prompts the </w:t>
+            </w:r>
+            <w:r>
+              <w:rPr>
+                <w:sz w:val="24"/>
+                <w:szCs w:val="24"/>
+              </w:rPr>
+              <w:t>user</w:t>
+            </w:r>
+            <w:r>
+              <w:rPr>
+                <w:sz w:val="24"/>
+                <w:szCs w:val="24"/>
+              </w:rPr>
+              <w:t xml:space="preserve"> with a form to create the account.</w:t>
             </w:r>
           </w:p>
           <w:p>
@@ -9267,7 +9302,21 @@
                 <w:sz w:val="24"/>
                 <w:szCs w:val="24"/>
               </w:rPr>
-              <w:t>The Manager fills in specific data for the Employee.</w:t>
+              <w:t xml:space="preserve">The </w:t>
+            </w:r>
+            <w:r>
+              <w:rPr>
+                <w:sz w:val="24"/>
+                <w:szCs w:val="24"/>
+              </w:rPr>
+              <w:t>user</w:t>
+            </w:r>
+            <w:r>
+              <w:rPr>
+                <w:sz w:val="24"/>
+                <w:szCs w:val="24"/>
+              </w:rPr>
+              <w:t xml:space="preserve"> fills in specific data for the Employee.</w:t>
             </w:r>
           </w:p>
           <w:p>
@@ -9287,7 +9336,21 @@
                 <w:sz w:val="24"/>
                 <w:szCs w:val="24"/>
               </w:rPr>
-              <w:t>The Manager submits the account creation form.</w:t>
+              <w:t xml:space="preserve">The </w:t>
+            </w:r>
+            <w:r>
+              <w:rPr>
+                <w:sz w:val="24"/>
+                <w:szCs w:val="24"/>
+              </w:rPr>
+              <w:t>user</w:t>
+            </w:r>
+            <w:r>
+              <w:rPr>
+                <w:sz w:val="24"/>
+                <w:szCs w:val="24"/>
+              </w:rPr>
+              <w:t xml:space="preserve"> submits the account creation form.</w:t>
             </w:r>
           </w:p>
           <w:p>
@@ -9449,7 +9512,21 @@
                 <w:sz w:val="24"/>
                 <w:szCs w:val="24"/>
               </w:rPr>
-              <w:t>The system prompts the Manager with a form to create the account.</w:t>
+              <w:t xml:space="preserve">The system prompts the </w:t>
+            </w:r>
+            <w:r>
+              <w:rPr>
+                <w:sz w:val="24"/>
+                <w:szCs w:val="24"/>
+              </w:rPr>
+              <w:t>user</w:t>
+            </w:r>
+            <w:r>
+              <w:rPr>
+                <w:sz w:val="24"/>
+                <w:szCs w:val="24"/>
+              </w:rPr>
+              <w:t xml:space="preserve"> with a form to create the account.</w:t>
             </w:r>
           </w:p>
           <w:p>
@@ -9469,7 +9546,21 @@
                 <w:sz w:val="24"/>
                 <w:szCs w:val="24"/>
               </w:rPr>
-              <w:t>The Manager writes a username that already exists in the database.</w:t>
+              <w:t xml:space="preserve">The </w:t>
+            </w:r>
+            <w:r>
+              <w:rPr>
+                <w:sz w:val="24"/>
+                <w:szCs w:val="24"/>
+              </w:rPr>
+              <w:t>user</w:t>
+            </w:r>
+            <w:r>
+              <w:rPr>
+                <w:sz w:val="24"/>
+                <w:szCs w:val="24"/>
+              </w:rPr>
+              <w:t xml:space="preserve"> writes a username that already exists in the database.</w:t>
             </w:r>
           </w:p>
           <w:p>
@@ -9489,7 +9580,21 @@
                 <w:sz w:val="24"/>
                 <w:szCs w:val="24"/>
               </w:rPr>
-              <w:t>The system prompts the Manager that the username is already taken.</w:t>
+              <w:t xml:space="preserve">The system prompts the </w:t>
+            </w:r>
+            <w:r>
+              <w:rPr>
+                <w:sz w:val="24"/>
+                <w:szCs w:val="24"/>
+              </w:rPr>
+              <w:t>user</w:t>
+            </w:r>
+            <w:r>
+              <w:rPr>
+                <w:sz w:val="24"/>
+                <w:szCs w:val="24"/>
+              </w:rPr>
+              <w:t xml:space="preserve"> that the username is already taken.</w:t>
             </w:r>
           </w:p>
           <w:p>
@@ -9509,7 +9614,21 @@
                 <w:sz w:val="24"/>
                 <w:szCs w:val="24"/>
               </w:rPr>
-              <w:t>The Manger can choose another username for the new account.</w:t>
+              <w:t xml:space="preserve">The </w:t>
+            </w:r>
+            <w:r>
+              <w:rPr>
+                <w:sz w:val="24"/>
+                <w:szCs w:val="24"/>
+              </w:rPr>
+              <w:t>user</w:t>
+            </w:r>
+            <w:r>
+              <w:rPr>
+                <w:sz w:val="24"/>
+                <w:szCs w:val="24"/>
+              </w:rPr>
+              <w:t xml:space="preserve"> can choose another username for the new account.</w:t>
             </w:r>
           </w:p>
           <w:p>
@@ -9653,7 +9772,21 @@
                 <w:sz w:val="24"/>
                 <w:szCs w:val="24"/>
               </w:rPr>
-              <w:t>The Manager may contact IT support.</w:t>
+              <w:t xml:space="preserve">The </w:t>
+            </w:r>
+            <w:r>
+              <w:rPr>
+                <w:sz w:val="24"/>
+                <w:szCs w:val="24"/>
+              </w:rPr>
+              <w:t>user</w:t>
+            </w:r>
+            <w:r>
+              <w:rPr>
+                <w:sz w:val="24"/>
+                <w:szCs w:val="24"/>
+              </w:rPr>
+              <w:t xml:space="preserve"> may contact IT support.</w:t>
             </w:r>
           </w:p>
         </w:tc>
@@ -9764,14 +9897,7 @@
           <w:sz w:val="24"/>
           <w:szCs w:val="24"/>
         </w:rPr>
-        <w:t xml:space="preserve">, </w:t>
-      </w:r>
-      <w:r>
-        <w:rPr>
-          <w:sz w:val="24"/>
-          <w:szCs w:val="24"/>
-        </w:rPr>
-        <w:t>Assign task</w:t>
+        <w:t>, Assign task</w:t>
       </w:r>
     </w:p>
     <w:p>

</xml_diff>